<commit_message>
last commit ( code not complete )
</commit_message>
<xml_diff>
--- a/Sheet.docx
+++ b/Sheet.docx
@@ -110,6 +110,7 @@
           <w:sz w:val="28"/>
         </w:rPr>
       </w:pPr>
+      <w:proofErr w:type="spellStart"/>
       <w:r>
         <w:rPr>
           <w:rFonts w:ascii="Hack" w:hAnsi="Hack"/>
@@ -118,7 +119,18 @@
           <w:color w:val="7030A0"/>
           <w:sz w:val="28"/>
         </w:rPr>
-        <w:t xml:space="preserve">networkClassData </w:t>
+        <w:t>networkClassData</w:t>
+      </w:r>
+      <w:proofErr w:type="spellEnd"/>
+      <w:r>
+        <w:rPr>
+          <w:rFonts w:ascii="Hack" w:hAnsi="Hack"/>
+          <w:b/>
+          <w:bCs/>
+          <w:color w:val="7030A0"/>
+          <w:sz w:val="28"/>
+        </w:rPr>
+        <w:t xml:space="preserve"> </w:t>
       </w:r>
       <w:r>
         <w:rPr>
@@ -227,6 +239,7 @@
           <w:sz w:val="28"/>
         </w:rPr>
       </w:pPr>
+      <w:proofErr w:type="spellStart"/>
       <w:r>
         <w:rPr>
           <w:rFonts w:ascii="Hack" w:hAnsi="Hack"/>
@@ -235,7 +248,18 @@
           <w:color w:val="7030A0"/>
           <w:sz w:val="28"/>
         </w:rPr>
-        <w:t xml:space="preserve">networkClassSelected </w:t>
+        <w:t>networkClassSelected</w:t>
+      </w:r>
+      <w:proofErr w:type="spellEnd"/>
+      <w:r>
+        <w:rPr>
+          <w:rFonts w:ascii="Hack" w:hAnsi="Hack"/>
+          <w:b/>
+          <w:bCs/>
+          <w:color w:val="7030A0"/>
+          <w:sz w:val="28"/>
+        </w:rPr>
+        <w:t xml:space="preserve"> </w:t>
       </w:r>
       <w:r>
         <w:rPr>
@@ -367,6 +391,7 @@
         </w:rPr>
         <w:t>.</w:t>
       </w:r>
+      <w:proofErr w:type="spellStart"/>
       <w:r>
         <w:rPr>
           <w:rFonts w:ascii="Hack" w:hAnsi="Hack"/>
@@ -377,6 +402,7 @@
         </w:rPr>
         <w:t>addEventListener</w:t>
       </w:r>
+      <w:proofErr w:type="spellEnd"/>
       <w:r>
         <w:rPr>
           <w:rFonts w:ascii="Hack" w:hAnsi="Hack"/>
@@ -510,6 +536,7 @@
         </w:rPr>
         <w:t xml:space="preserve">and call function </w:t>
       </w:r>
+      <w:proofErr w:type="spellStart"/>
       <w:r>
         <w:rPr>
           <w:rFonts w:ascii="Hack" w:hAnsi="Hack"/>
@@ -530,6 +557,7 @@
         </w:rPr>
         <w:t>s</w:t>
       </w:r>
+      <w:proofErr w:type="spellEnd"/>
       <w:r>
         <w:rPr>
           <w:rFonts w:ascii="Hack" w:hAnsi="Hack" w:hint="cs"/>
@@ -665,6 +693,7 @@
         </w:rPr>
         <w:t xml:space="preserve">If </w:t>
       </w:r>
+      <w:proofErr w:type="spellStart"/>
       <w:r>
         <w:rPr>
           <w:rFonts w:ascii="Hack" w:hAnsi="Hack"/>
@@ -675,6 +704,7 @@
         </w:rPr>
         <w:t>networkClassData</w:t>
       </w:r>
+      <w:proofErr w:type="spellEnd"/>
       <w:r>
         <w:rPr>
           <w:rFonts w:ascii="Hack" w:hAnsi="Hack"/>
@@ -943,6 +973,136 @@
     </w:p>
     <w:p>
       <w:pPr>
+        <w:rPr>
+          <w:rFonts w:ascii="Hack" w:hAnsi="Hack"/>
+          <w:b/>
+          <w:bCs/>
+          <w:sz w:val="28"/>
+        </w:rPr>
+      </w:pPr>
+    </w:p>
+    <w:p>
+      <w:pPr>
+        <w:rPr>
+          <w:rFonts w:ascii="Hack" w:hAnsi="Hack"/>
+          <w:b/>
+          <w:bCs/>
+          <w:sz w:val="28"/>
+        </w:rPr>
+      </w:pPr>
+    </w:p>
+    <w:p>
+      <w:pPr>
+        <w:rPr>
+          <w:rFonts w:ascii="Hack" w:hAnsi="Hack"/>
+          <w:b/>
+          <w:bCs/>
+          <w:sz w:val="28"/>
+        </w:rPr>
+      </w:pPr>
+    </w:p>
+    <w:p>
+      <w:pPr>
+        <w:rPr>
+          <w:rFonts w:ascii="Hack" w:hAnsi="Hack"/>
+          <w:b/>
+          <w:bCs/>
+          <w:sz w:val="28"/>
+        </w:rPr>
+      </w:pPr>
+    </w:p>
+    <w:p>
+      <w:pPr>
+        <w:rPr>
+          <w:rFonts w:ascii="Hack" w:hAnsi="Hack"/>
+          <w:b/>
+          <w:bCs/>
+          <w:sz w:val="28"/>
+        </w:rPr>
+      </w:pPr>
+    </w:p>
+    <w:p>
+      <w:pPr>
+        <w:rPr>
+          <w:rFonts w:ascii="Hack" w:hAnsi="Hack"/>
+          <w:b/>
+          <w:bCs/>
+          <w:sz w:val="28"/>
+        </w:rPr>
+      </w:pPr>
+    </w:p>
+    <w:p>
+      <w:pPr>
+        <w:rPr>
+          <w:rFonts w:ascii="Hack" w:hAnsi="Hack"/>
+          <w:b/>
+          <w:bCs/>
+          <w:sz w:val="28"/>
+        </w:rPr>
+      </w:pPr>
+    </w:p>
+    <w:p>
+      <w:pPr>
+        <w:rPr>
+          <w:rFonts w:ascii="Hack" w:hAnsi="Hack"/>
+          <w:b/>
+          <w:bCs/>
+          <w:sz w:val="28"/>
+        </w:rPr>
+      </w:pPr>
+    </w:p>
+    <w:p>
+      <w:pPr>
+        <w:rPr>
+          <w:rFonts w:ascii="Hack" w:hAnsi="Hack"/>
+          <w:b/>
+          <w:bCs/>
+          <w:sz w:val="28"/>
+        </w:rPr>
+      </w:pPr>
+    </w:p>
+    <w:p>
+      <w:pPr>
+        <w:rPr>
+          <w:rFonts w:ascii="Hack" w:hAnsi="Hack"/>
+          <w:b/>
+          <w:bCs/>
+          <w:sz w:val="28"/>
+        </w:rPr>
+      </w:pPr>
+    </w:p>
+    <w:p>
+      <w:pPr>
+        <w:rPr>
+          <w:rFonts w:ascii="Hack" w:hAnsi="Hack"/>
+          <w:b/>
+          <w:bCs/>
+          <w:sz w:val="28"/>
+        </w:rPr>
+      </w:pPr>
+    </w:p>
+    <w:p>
+      <w:pPr>
+        <w:rPr>
+          <w:rFonts w:ascii="Hack" w:hAnsi="Hack"/>
+          <w:b/>
+          <w:bCs/>
+          <w:sz w:val="28"/>
+        </w:rPr>
+      </w:pPr>
+    </w:p>
+    <w:p>
+      <w:pPr>
+        <w:rPr>
+          <w:rFonts w:ascii="Hack" w:hAnsi="Hack"/>
+          <w:b/>
+          <w:bCs/>
+          <w:sz w:val="28"/>
+        </w:rPr>
+      </w:pPr>
+    </w:p>
+    <w:p>
+      <w:pPr>
         <w:shd w:val="clear" w:color="auto" w:fill="000000" w:themeFill="text1"/>
         <w:jc w:val="center"/>
         <w:rPr>
@@ -961,6 +1121,7 @@
           <w:sz w:val="56"/>
           <w:szCs w:val="56"/>
         </w:rPr>
+        <w:lastRenderedPageBreak/>
         <w:t xml:space="preserve">Developer </w:t>
       </w:r>
     </w:p>
@@ -1128,14 +1289,45 @@
           <w:szCs w:val="36"/>
         </w:rPr>
       </w:pPr>
-      <w:r>
-        <w:rPr>
-          <w:rFonts w:ascii="Hack" w:hAnsi="Hack"/>
-          <w:b/>
-          <w:bCs/>
-          <w:sz w:val="28"/>
-        </w:rPr>
-        <w:t>Saksit Wangwong 62160144</w:t>
+      <w:proofErr w:type="spellStart"/>
+      <w:r>
+        <w:rPr>
+          <w:rFonts w:ascii="Hack" w:hAnsi="Hack"/>
+          <w:b/>
+          <w:bCs/>
+          <w:sz w:val="28"/>
+        </w:rPr>
+        <w:t>Saksit</w:t>
+      </w:r>
+      <w:proofErr w:type="spellEnd"/>
+      <w:r>
+        <w:rPr>
+          <w:rFonts w:ascii="Hack" w:hAnsi="Hack"/>
+          <w:b/>
+          <w:bCs/>
+          <w:sz w:val="28"/>
+        </w:rPr>
+        <w:t xml:space="preserve"> </w:t>
+      </w:r>
+      <w:proofErr w:type="spellStart"/>
+      <w:r>
+        <w:rPr>
+          <w:rFonts w:ascii="Hack" w:hAnsi="Hack"/>
+          <w:b/>
+          <w:bCs/>
+          <w:sz w:val="28"/>
+        </w:rPr>
+        <w:t>Wangwong</w:t>
+      </w:r>
+      <w:proofErr w:type="spellEnd"/>
+      <w:r>
+        <w:rPr>
+          <w:rFonts w:ascii="Hack" w:hAnsi="Hack"/>
+          <w:b/>
+          <w:bCs/>
+          <w:sz w:val="28"/>
+        </w:rPr>
+        <w:t xml:space="preserve"> 62160144</w:t>
       </w:r>
       <w:r>
         <w:rPr>
@@ -1237,14 +1429,45 @@
           <w:sz w:val="28"/>
         </w:rPr>
       </w:pPr>
-      <w:r>
-        <w:rPr>
-          <w:rFonts w:ascii="Hack" w:hAnsi="Hack"/>
-          <w:b/>
-          <w:bCs/>
-          <w:sz w:val="28"/>
-        </w:rPr>
-        <w:t>Virapat Puangmalai 62160345</w:t>
+      <w:proofErr w:type="spellStart"/>
+      <w:r>
+        <w:rPr>
+          <w:rFonts w:ascii="Hack" w:hAnsi="Hack"/>
+          <w:b/>
+          <w:bCs/>
+          <w:sz w:val="28"/>
+        </w:rPr>
+        <w:t>Virapat</w:t>
+      </w:r>
+      <w:proofErr w:type="spellEnd"/>
+      <w:r>
+        <w:rPr>
+          <w:rFonts w:ascii="Hack" w:hAnsi="Hack"/>
+          <w:b/>
+          <w:bCs/>
+          <w:sz w:val="28"/>
+        </w:rPr>
+        <w:t xml:space="preserve"> </w:t>
+      </w:r>
+      <w:proofErr w:type="spellStart"/>
+      <w:r>
+        <w:rPr>
+          <w:rFonts w:ascii="Hack" w:hAnsi="Hack"/>
+          <w:b/>
+          <w:bCs/>
+          <w:sz w:val="28"/>
+        </w:rPr>
+        <w:t>Puangmalai</w:t>
+      </w:r>
+      <w:proofErr w:type="spellEnd"/>
+      <w:r>
+        <w:rPr>
+          <w:rFonts w:ascii="Hack" w:hAnsi="Hack"/>
+          <w:b/>
+          <w:bCs/>
+          <w:sz w:val="28"/>
+        </w:rPr>
+        <w:t xml:space="preserve"> 62160345</w:t>
       </w:r>
     </w:p>
     <w:p>
@@ -1261,15 +1484,45 @@
           <w:sz w:val="28"/>
         </w:rPr>
       </w:pPr>
-      <w:r>
-        <w:rPr>
-          <w:rFonts w:ascii="Hack" w:hAnsi="Hack"/>
-          <w:b/>
-          <w:bCs/>
-          <w:sz w:val="28"/>
-        </w:rPr>
-        <w:lastRenderedPageBreak/>
-        <w:t>Saksarak Kongtia 62160144</w:t>
+      <w:proofErr w:type="spellStart"/>
+      <w:r>
+        <w:rPr>
+          <w:rFonts w:ascii="Hack" w:hAnsi="Hack"/>
+          <w:b/>
+          <w:bCs/>
+          <w:sz w:val="28"/>
+        </w:rPr>
+        <w:t>Saksarak</w:t>
+      </w:r>
+      <w:proofErr w:type="spellEnd"/>
+      <w:r>
+        <w:rPr>
+          <w:rFonts w:ascii="Hack" w:hAnsi="Hack"/>
+          <w:b/>
+          <w:bCs/>
+          <w:sz w:val="28"/>
+        </w:rPr>
+        <w:t xml:space="preserve"> </w:t>
+      </w:r>
+      <w:proofErr w:type="spellStart"/>
+      <w:r>
+        <w:rPr>
+          <w:rFonts w:ascii="Hack" w:hAnsi="Hack"/>
+          <w:b/>
+          <w:bCs/>
+          <w:sz w:val="28"/>
+        </w:rPr>
+        <w:t>Kongtia</w:t>
+      </w:r>
+      <w:proofErr w:type="spellEnd"/>
+      <w:r>
+        <w:rPr>
+          <w:rFonts w:ascii="Hack" w:hAnsi="Hack"/>
+          <w:b/>
+          <w:bCs/>
+          <w:sz w:val="28"/>
+        </w:rPr>
+        <w:t xml:space="preserve"> 62160144</w:t>
       </w:r>
     </w:p>
     <w:p>

</xml_diff>

<commit_message>
clean sheet ( last seriously commit )
</commit_message>
<xml_diff>
--- a/Sheet.docx
+++ b/Sheet.docx
@@ -58,142 +58,17 @@
       </w:pPr>
       <w:r>
         <w:rPr>
-          <w:rFonts w:ascii="Hack" w:hAnsi="Hack"/>
-          <w:b/>
-          <w:bCs/>
-          <w:sz w:val="28"/>
+          <w:rFonts w:ascii="Hack" w:hAnsi="Hack" w:cs="Cordia New"/>
+          <w:b/>
+          <w:bCs/>
+          <w:sz w:val="28"/>
+          <w:cs/>
         </w:rPr>
         <w:drawing>
-          <wp:inline distT="0" distB="0" distL="0" distR="0" wp14:anchorId="30E0E732" wp14:editId="3F1224BC">
-            <wp:extent cx="5725324" cy="381053"/>
-            <wp:effectExtent l="0" t="0" r="8890" b="0"/>
+          <wp:inline distT="0" distB="0" distL="0" distR="0" wp14:anchorId="2C73D694" wp14:editId="72FBA59C">
+            <wp:extent cx="3505689" cy="990738"/>
+            <wp:effectExtent l="0" t="0" r="0" b="0"/>
             <wp:docPr id="1" name="รูปภาพ 1"/>
-            <wp:cNvGraphicFramePr>
-              <a:graphicFrameLocks xmlns:a="http://schemas.openxmlformats.org/drawingml/2006/main" noChangeAspect="1"/>
-            </wp:cNvGraphicFramePr>
-            <a:graphic xmlns:a="http://schemas.openxmlformats.org/drawingml/2006/main">
-              <a:graphicData uri="http://schemas.openxmlformats.org/drawingml/2006/picture">
-                <pic:pic xmlns:pic="http://schemas.openxmlformats.org/drawingml/2006/picture">
-                  <pic:nvPicPr>
-                    <pic:cNvPr id="1" name=""/>
-                    <pic:cNvPicPr/>
-                  </pic:nvPicPr>
-                  <pic:blipFill>
-                    <a:blip r:embed="rId5"/>
-                    <a:stretch>
-                      <a:fillRect/>
-                    </a:stretch>
-                  </pic:blipFill>
-                  <pic:spPr>
-                    <a:xfrm>
-                      <a:off x="0" y="0"/>
-                      <a:ext cx="5725324" cy="381053"/>
-                    </a:xfrm>
-                    <a:prstGeom prst="rect">
-                      <a:avLst/>
-                    </a:prstGeom>
-                  </pic:spPr>
-                </pic:pic>
-              </a:graphicData>
-            </a:graphic>
-          </wp:inline>
-        </w:drawing>
-      </w:r>
-    </w:p>
-    <w:p>
-      <w:pPr>
-        <w:rPr>
-          <w:rFonts w:ascii="Hack" w:hAnsi="Hack"/>
-          <w:b/>
-          <w:bCs/>
-          <w:color w:val="00B0F0"/>
-          <w:sz w:val="28"/>
-        </w:rPr>
-      </w:pPr>
-      <w:proofErr w:type="spellStart"/>
-      <w:r>
-        <w:rPr>
-          <w:rFonts w:ascii="Hack" w:hAnsi="Hack"/>
-          <w:b/>
-          <w:bCs/>
-          <w:color w:val="7030A0"/>
-          <w:sz w:val="28"/>
-        </w:rPr>
-        <w:t>networkClassData</w:t>
-      </w:r>
-      <w:proofErr w:type="spellEnd"/>
-      <w:r>
-        <w:rPr>
-          <w:rFonts w:ascii="Hack" w:hAnsi="Hack"/>
-          <w:b/>
-          <w:bCs/>
-          <w:color w:val="7030A0"/>
-          <w:sz w:val="28"/>
-        </w:rPr>
-        <w:t xml:space="preserve"> </w:t>
-      </w:r>
-      <w:r>
-        <w:rPr>
-          <w:rFonts w:ascii="Hack" w:hAnsi="Hack"/>
-          <w:b/>
-          <w:bCs/>
-          <w:sz w:val="28"/>
-        </w:rPr>
-        <w:t xml:space="preserve">: </w:t>
-      </w:r>
-      <w:r>
-        <w:rPr>
-          <w:rFonts w:ascii="Hack" w:hAnsi="Hack"/>
-          <w:b/>
-          <w:bCs/>
-          <w:color w:val="00B0F0"/>
-          <w:sz w:val="28"/>
-        </w:rPr>
-        <w:t>Object data of 3 Class</w:t>
-      </w:r>
-    </w:p>
-    <w:p>
-      <w:pPr>
-        <w:rPr>
-          <w:rFonts w:ascii="Hack" w:hAnsi="Hack"/>
-          <w:b/>
-          <w:bCs/>
-          <w:color w:val="00B0F0"/>
-          <w:sz w:val="28"/>
-        </w:rPr>
-      </w:pPr>
-    </w:p>
-    <w:p>
-      <w:pPr>
-        <w:rPr>
-          <w:rFonts w:ascii="Hack" w:hAnsi="Hack"/>
-          <w:b/>
-          <w:bCs/>
-          <w:sz w:val="28"/>
-        </w:rPr>
-      </w:pPr>
-      <w:r>
-        <w:rPr>
-          <w:rFonts w:ascii="Hack" w:hAnsi="Hack"/>
-          <w:b/>
-          <w:bCs/>
-          <w:color w:val="00B0F0"/>
-          <w:sz w:val="28"/>
-        </w:rPr>
-        <w:br/>
-      </w:r>
-      <w:r>
-        <w:rPr>
-          <w:rFonts w:ascii="Hack" w:hAnsi="Hack"/>
-          <w:b/>
-          <w:bCs/>
-          <w:sz w:val="28"/>
-        </w:rPr>
-        <w:drawing>
-          <wp:inline distT="0" distB="0" distL="0" distR="0" wp14:anchorId="199F1C5D" wp14:editId="4FAAF6AC">
-            <wp:extent cx="5943600" cy="523240"/>
-            <wp:effectExtent l="0" t="0" r="0" b="0"/>
-            <wp:docPr id="2" name="รูปภาพ 2"/>
             <wp:cNvGraphicFramePr>
               <a:graphicFrameLocks xmlns:a="http://schemas.openxmlformats.org/drawingml/2006/main" noChangeAspect="1"/>
             </wp:cNvGraphicFramePr>
@@ -213,7 +88,7 @@
                   <pic:spPr>
                     <a:xfrm>
                       <a:off x="0" y="0"/>
-                      <a:ext cx="5943600" cy="523240"/>
+                      <a:ext cx="3505689" cy="990738"/>
                     </a:xfrm>
                     <a:prstGeom prst="rect">
                       <a:avLst/>
@@ -228,9 +103,6 @@
     </w:p>
     <w:p>
       <w:pPr>
-        <w:tabs>
-          <w:tab w:val="left" w:pos="7320"/>
-        </w:tabs>
         <w:rPr>
           <w:rFonts w:ascii="Hack" w:hAnsi="Hack"/>
           <w:b/>
@@ -240,6 +112,7 @@
         </w:rPr>
       </w:pPr>
       <w:proofErr w:type="spellStart"/>
+      <w:proofErr w:type="gramStart"/>
       <w:r>
         <w:rPr>
           <w:rFonts w:ascii="Hack" w:hAnsi="Hack"/>
@@ -248,7 +121,7 @@
           <w:color w:val="7030A0"/>
           <w:sz w:val="28"/>
         </w:rPr>
-        <w:t>networkClassSelected</w:t>
+        <w:t>networkClassData</w:t>
       </w:r>
       <w:proofErr w:type="spellEnd"/>
       <w:r>
@@ -268,7 +141,17 @@
           <w:bCs/>
           <w:sz w:val="28"/>
         </w:rPr>
-        <w:t xml:space="preserve">: </w:t>
+        <w:t>:</w:t>
+      </w:r>
+      <w:proofErr w:type="gramEnd"/>
+      <w:r>
+        <w:rPr>
+          <w:rFonts w:ascii="Hack" w:hAnsi="Hack"/>
+          <w:b/>
+          <w:bCs/>
+          <w:sz w:val="28"/>
+        </w:rPr>
+        <w:t xml:space="preserve"> </w:t>
       </w:r>
       <w:r>
         <w:rPr>
@@ -278,34 +161,11 @@
           <w:color w:val="00B0F0"/>
           <w:sz w:val="28"/>
         </w:rPr>
-        <w:t>R</w:t>
-      </w:r>
-      <w:r>
-        <w:rPr>
-          <w:rFonts w:ascii="Hack" w:hAnsi="Hack"/>
-          <w:b/>
-          <w:bCs/>
-          <w:color w:val="00B0F0"/>
-          <w:sz w:val="28"/>
-        </w:rPr>
-        <w:t xml:space="preserve">adio input HTML </w:t>
-      </w:r>
-      <w:r>
-        <w:rPr>
-          <w:rFonts w:ascii="Hack" w:hAnsi="Hack"/>
-          <w:b/>
-          <w:bCs/>
-          <w:color w:val="00B0F0"/>
-          <w:sz w:val="28"/>
-        </w:rPr>
-        <w:tab/>
+        <w:t>Object data of 3 Class</w:t>
       </w:r>
     </w:p>
     <w:p>
       <w:pPr>
-        <w:tabs>
-          <w:tab w:val="left" w:pos="7320"/>
-        </w:tabs>
         <w:rPr>
           <w:rFonts w:ascii="Hack" w:hAnsi="Hack"/>
           <w:b/>
@@ -317,16 +177,23 @@
     </w:p>
     <w:p>
       <w:pPr>
-        <w:tabs>
-          <w:tab w:val="left" w:pos="7320"/>
-        </w:tabs>
-        <w:rPr>
-          <w:rFonts w:ascii="Hack" w:hAnsi="Hack"/>
-          <w:b/>
-          <w:bCs/>
-          <w:sz w:val="28"/>
-        </w:rPr>
-      </w:pPr>
+        <w:rPr>
+          <w:rFonts w:ascii="Hack" w:hAnsi="Hack"/>
+          <w:b/>
+          <w:bCs/>
+          <w:sz w:val="28"/>
+        </w:rPr>
+      </w:pPr>
+      <w:r>
+        <w:rPr>
+          <w:rFonts w:ascii="Hack" w:hAnsi="Hack"/>
+          <w:b/>
+          <w:bCs/>
+          <w:color w:val="00B0F0"/>
+          <w:sz w:val="28"/>
+        </w:rPr>
+        <w:br/>
+      </w:r>
       <w:r>
         <w:rPr>
           <w:rFonts w:ascii="Hack" w:hAnsi="Hack"/>
@@ -335,10 +202,10 @@
           <w:sz w:val="28"/>
         </w:rPr>
         <w:drawing>
-          <wp:inline distT="0" distB="0" distL="0" distR="0" wp14:anchorId="614996CA" wp14:editId="0348F968">
-            <wp:extent cx="5943600" cy="2724785"/>
-            <wp:effectExtent l="0" t="0" r="0" b="0"/>
-            <wp:docPr id="4" name="รูปภาพ 4"/>
+          <wp:inline distT="0" distB="0" distL="0" distR="0" wp14:anchorId="27EB5A69" wp14:editId="0AF82871">
+            <wp:extent cx="5934903" cy="276264"/>
+            <wp:effectExtent l="0" t="0" r="0" b="9525"/>
+            <wp:docPr id="8" name="รูปภาพ 8"/>
             <wp:cNvGraphicFramePr>
               <a:graphicFrameLocks xmlns:a="http://schemas.openxmlformats.org/drawingml/2006/main" noChangeAspect="1"/>
             </wp:cNvGraphicFramePr>
@@ -358,7 +225,7 @@
                   <pic:spPr>
                     <a:xfrm>
                       <a:off x="0" y="0"/>
-                      <a:ext cx="5943600" cy="2724785"/>
+                      <a:ext cx="5934903" cy="276264"/>
                     </a:xfrm>
                     <a:prstGeom prst="rect">
                       <a:avLst/>
@@ -373,14 +240,19 @@
     </w:p>
     <w:p>
       <w:pPr>
-        <w:rPr>
-          <w:rFonts w:ascii="Hack" w:hAnsi="Hack" w:hint="cs"/>
+        <w:tabs>
+          <w:tab w:val="left" w:pos="7320"/>
+        </w:tabs>
+        <w:rPr>
+          <w:rFonts w:ascii="Hack" w:hAnsi="Hack"/>
           <w:b/>
           <w:bCs/>
           <w:color w:val="00B0F0"/>
           <w:sz w:val="28"/>
         </w:rPr>
       </w:pPr>
+      <w:proofErr w:type="spellStart"/>
+      <w:proofErr w:type="gramStart"/>
       <w:r>
         <w:rPr>
           <w:rFonts w:ascii="Hack" w:hAnsi="Hack"/>
@@ -389,9 +261,9 @@
           <w:color w:val="7030A0"/>
           <w:sz w:val="28"/>
         </w:rPr>
-        <w:t>.</w:t>
-      </w:r>
-      <w:proofErr w:type="spellStart"/>
+        <w:t>networkClassSelected</w:t>
+      </w:r>
+      <w:proofErr w:type="spellEnd"/>
       <w:r>
         <w:rPr>
           <w:rFonts w:ascii="Hack" w:hAnsi="Hack"/>
@@ -400,17 +272,6 @@
           <w:color w:val="7030A0"/>
           <w:sz w:val="28"/>
         </w:rPr>
-        <w:t>addEventListener</w:t>
-      </w:r>
-      <w:proofErr w:type="spellEnd"/>
-      <w:r>
-        <w:rPr>
-          <w:rFonts w:ascii="Hack" w:hAnsi="Hack"/>
-          <w:b/>
-          <w:bCs/>
-          <w:color w:val="7030A0"/>
-          <w:sz w:val="28"/>
-        </w:rPr>
         <w:t xml:space="preserve"> </w:t>
       </w:r>
       <w:r>
@@ -418,10 +279,29 @@
           <w:rFonts w:ascii="Hack" w:hAnsi="Hack"/>
           <w:b/>
           <w:bCs/>
+          <w:sz w:val="28"/>
+        </w:rPr>
+        <w:t>:</w:t>
+      </w:r>
+      <w:proofErr w:type="gramEnd"/>
+      <w:r>
+        <w:rPr>
+          <w:rFonts w:ascii="Hack" w:hAnsi="Hack"/>
+          <w:b/>
+          <w:bCs/>
+          <w:sz w:val="28"/>
+        </w:rPr>
+        <w:t xml:space="preserve"> </w:t>
+      </w:r>
+      <w:r>
+        <w:rPr>
+          <w:rFonts w:ascii="Hack" w:hAnsi="Hack"/>
+          <w:b/>
+          <w:bCs/>
           <w:color w:val="00B0F0"/>
           <w:sz w:val="28"/>
         </w:rPr>
-        <w:t>to 3</w:t>
+        <w:t>R</w:t>
       </w:r>
       <w:r>
         <w:rPr>
@@ -431,7 +311,7 @@
           <w:color w:val="00B0F0"/>
           <w:sz w:val="28"/>
         </w:rPr>
-        <w:t xml:space="preserve"> Class</w:t>
+        <w:t xml:space="preserve">adio input HTML </w:t>
       </w:r>
       <w:r>
         <w:rPr>
@@ -441,208 +321,48 @@
           <w:color w:val="00B0F0"/>
           <w:sz w:val="28"/>
         </w:rPr>
-        <w:t xml:space="preserve"> Radio input </w:t>
+        <w:tab/>
       </w:r>
     </w:p>
     <w:p>
       <w:pPr>
-        <w:rPr>
-          <w:rFonts w:ascii="Hack" w:hAnsi="Hack"/>
-          <w:b/>
-          <w:bCs/>
-          <w:color w:val="000000" w:themeColor="text1"/>
-          <w:sz w:val="28"/>
-        </w:rPr>
-      </w:pPr>
-      <w:r>
-        <w:rPr>
-          <w:rFonts w:ascii="Hack" w:hAnsi="Hack"/>
-          <w:b/>
-          <w:bCs/>
-          <w:color w:val="000000" w:themeColor="text1"/>
-          <w:sz w:val="28"/>
-        </w:rPr>
-        <w:t xml:space="preserve">if select class </w:t>
-      </w:r>
-      <w:r>
-        <w:rPr>
-          <w:rFonts w:ascii="Hack" w:hAnsi="Hack"/>
-          <w:b/>
-          <w:bCs/>
-          <w:color w:val="FF0000"/>
-          <w:sz w:val="28"/>
-        </w:rPr>
-        <w:t>X</w:t>
-      </w:r>
-      <w:r>
-        <w:rPr>
-          <w:rFonts w:ascii="Hack" w:hAnsi="Hack"/>
-          <w:b/>
-          <w:bCs/>
-          <w:color w:val="FF0000"/>
-          <w:sz w:val="28"/>
-        </w:rPr>
-        <w:t xml:space="preserve"> </w:t>
-      </w:r>
-      <w:r>
-        <w:rPr>
-          <w:rFonts w:ascii="Hack" w:hAnsi="Hack"/>
-          <w:b/>
-          <w:bCs/>
-          <w:color w:val="000000" w:themeColor="text1"/>
-          <w:sz w:val="28"/>
-        </w:rPr>
-        <w:t>then loop will uncheck another class</w:t>
-      </w:r>
+        <w:tabs>
+          <w:tab w:val="left" w:pos="7320"/>
+        </w:tabs>
+        <w:rPr>
+          <w:rFonts w:ascii="Hack" w:hAnsi="Hack"/>
+          <w:b/>
+          <w:bCs/>
+          <w:color w:val="00B0F0"/>
+          <w:sz w:val="28"/>
+        </w:rPr>
+      </w:pPr>
     </w:p>
     <w:p>
       <w:pPr>
-        <w:rPr>
-          <w:rFonts w:ascii="Hack" w:hAnsi="Hack"/>
-          <w:b/>
-          <w:bCs/>
-          <w:color w:val="000000" w:themeColor="text1"/>
-          <w:sz w:val="28"/>
-        </w:rPr>
-      </w:pPr>
-      <w:r>
-        <w:rPr>
-          <w:rFonts w:ascii="Hack" w:hAnsi="Hack"/>
-          <w:b/>
-          <w:bCs/>
-          <w:color w:val="000000" w:themeColor="text1"/>
-          <w:sz w:val="28"/>
-        </w:rPr>
-        <w:t>except the selected class</w:t>
-      </w:r>
-    </w:p>
-    <w:p>
-      <w:pPr>
-        <w:rPr>
-          <w:rFonts w:ascii="Hack" w:hAnsi="Hack" w:hint="cs"/>
-          <w:b/>
-          <w:bCs/>
-          <w:color w:val="33CC33"/>
-          <w:sz w:val="28"/>
-        </w:rPr>
-      </w:pPr>
-      <w:r>
-        <w:rPr>
-          <w:rFonts w:ascii="Hack" w:hAnsi="Hack"/>
-          <w:b/>
-          <w:bCs/>
-          <w:color w:val="000000" w:themeColor="text1"/>
-          <w:sz w:val="28"/>
-        </w:rPr>
-        <w:t xml:space="preserve">and call function </w:t>
-      </w:r>
-      <w:proofErr w:type="spellStart"/>
-      <w:r>
-        <w:rPr>
-          <w:rFonts w:ascii="Hack" w:hAnsi="Hack"/>
-          <w:b/>
-          <w:bCs/>
-          <w:color w:val="33CC33"/>
-          <w:sz w:val="28"/>
-        </w:rPr>
-        <w:t>changeSubNetworkClas</w:t>
-      </w:r>
-      <w:r>
-        <w:rPr>
-          <w:rFonts w:ascii="Hack" w:hAnsi="Hack"/>
-          <w:b/>
-          <w:bCs/>
-          <w:color w:val="33CC33"/>
-          <w:sz w:val="28"/>
-        </w:rPr>
-        <w:t>s</w:t>
-      </w:r>
-      <w:proofErr w:type="spellEnd"/>
-      <w:r>
-        <w:rPr>
-          <w:rFonts w:ascii="Hack" w:hAnsi="Hack" w:hint="cs"/>
-          <w:b/>
-          <w:bCs/>
-          <w:color w:val="33CC33"/>
+        <w:tabs>
+          <w:tab w:val="left" w:pos="7320"/>
+        </w:tabs>
+        <w:rPr>
+          <w:rFonts w:ascii="Hack" w:hAnsi="Hack"/>
+          <w:b/>
+          <w:bCs/>
+          <w:sz w:val="28"/>
+        </w:rPr>
+      </w:pPr>
+      <w:r>
+        <w:rPr>
+          <w:rFonts w:ascii="Hack" w:hAnsi="Hack" w:cs="Cordia New"/>
+          <w:b/>
+          <w:bCs/>
           <w:sz w:val="28"/>
           <w:cs/>
         </w:rPr>
-        <w:t>(</w:t>
-      </w:r>
-      <w:r>
-        <w:rPr>
-          <w:rFonts w:ascii="Hack" w:hAnsi="Hack"/>
-          <w:b/>
-          <w:bCs/>
-          <w:color w:val="33CC33"/>
-          <w:sz w:val="28"/>
-        </w:rPr>
-        <w:t xml:space="preserve"> </w:t>
-      </w:r>
-      <w:r>
-        <w:rPr>
-          <w:rFonts w:ascii="Hack" w:hAnsi="Hack"/>
-          <w:b/>
-          <w:bCs/>
-          <w:color w:val="FF0000"/>
-          <w:sz w:val="28"/>
-        </w:rPr>
-        <w:t>X</w:t>
-      </w:r>
-      <w:r>
-        <w:rPr>
-          <w:rFonts w:ascii="Hack" w:hAnsi="Hack"/>
-          <w:b/>
-          <w:bCs/>
-          <w:color w:val="33CC33"/>
-          <w:sz w:val="28"/>
-        </w:rPr>
-        <w:t xml:space="preserve"> </w:t>
-      </w:r>
-      <w:r>
-        <w:rPr>
-          <w:rFonts w:ascii="Hack" w:hAnsi="Hack" w:hint="cs"/>
-          <w:b/>
-          <w:bCs/>
-          <w:color w:val="33CC33"/>
-          <w:sz w:val="28"/>
-          <w:cs/>
-        </w:rPr>
-        <w:t>)</w:t>
-      </w:r>
-    </w:p>
-    <w:p>
-      <w:pPr>
-        <w:rPr>
-          <w:rFonts w:ascii="Hack" w:hAnsi="Hack"/>
-          <w:b/>
-          <w:bCs/>
-          <w:sz w:val="28"/>
-        </w:rPr>
-      </w:pPr>
-    </w:p>
-    <w:p>
-      <w:pPr>
-        <w:rPr>
-          <w:rFonts w:ascii="Hack" w:hAnsi="Hack"/>
-          <w:b/>
-          <w:bCs/>
-          <w:sz w:val="28"/>
-        </w:rPr>
-      </w:pPr>
-      <w:r>
-        <w:rPr>
-          <w:rFonts w:ascii="Hack" w:hAnsi="Hack"/>
-          <w:b/>
-          <w:bCs/>
-          <w:sz w:val="28"/>
-        </w:rPr>
-        <w:lastRenderedPageBreak/>
         <w:drawing>
-          <wp:inline distT="0" distB="0" distL="0" distR="0" wp14:anchorId="6D7E53DE" wp14:editId="22806B97">
-            <wp:extent cx="5943600" cy="5649595"/>
-            <wp:effectExtent l="0" t="0" r="0" b="8255"/>
-            <wp:docPr id="5" name="รูปภาพ 5"/>
+          <wp:inline distT="0" distB="0" distL="0" distR="0" wp14:anchorId="1D98C41D" wp14:editId="78D0ABCD">
+            <wp:extent cx="3848637" cy="1448002"/>
+            <wp:effectExtent l="0" t="0" r="0" b="0"/>
+            <wp:docPr id="7" name="รูปภาพ 7"/>
             <wp:cNvGraphicFramePr>
               <a:graphicFrameLocks xmlns:a="http://schemas.openxmlformats.org/drawingml/2006/main" noChangeAspect="1"/>
             </wp:cNvGraphicFramePr>
@@ -662,7 +382,7 @@
                   <pic:spPr>
                     <a:xfrm>
                       <a:off x="0" y="0"/>
-                      <a:ext cx="5943600" cy="5649595"/>
+                      <a:ext cx="3848637" cy="1448002"/>
                     </a:xfrm>
                     <a:prstGeom prst="rect">
                       <a:avLst/>
@@ -678,6 +398,315 @@
     <w:p>
       <w:pPr>
         <w:rPr>
+          <w:rFonts w:ascii="Hack" w:hAnsi="Hack" w:hint="cs"/>
+          <w:b/>
+          <w:bCs/>
+          <w:color w:val="00B0F0"/>
+          <w:sz w:val="28"/>
+        </w:rPr>
+      </w:pPr>
+      <w:proofErr w:type="gramStart"/>
+      <w:r>
+        <w:rPr>
+          <w:rFonts w:ascii="Hack" w:hAnsi="Hack"/>
+          <w:b/>
+          <w:bCs/>
+          <w:color w:val="7030A0"/>
+          <w:sz w:val="28"/>
+        </w:rPr>
+        <w:t>.</w:t>
+      </w:r>
+      <w:proofErr w:type="spellStart"/>
+      <w:r>
+        <w:rPr>
+          <w:rFonts w:ascii="Hack" w:hAnsi="Hack"/>
+          <w:b/>
+          <w:bCs/>
+          <w:color w:val="7030A0"/>
+          <w:sz w:val="28"/>
+        </w:rPr>
+        <w:t>addEventListener</w:t>
+      </w:r>
+      <w:proofErr w:type="spellEnd"/>
+      <w:proofErr w:type="gramEnd"/>
+      <w:r>
+        <w:rPr>
+          <w:rFonts w:ascii="Hack" w:hAnsi="Hack"/>
+          <w:b/>
+          <w:bCs/>
+          <w:color w:val="7030A0"/>
+          <w:sz w:val="28"/>
+        </w:rPr>
+        <w:t xml:space="preserve"> </w:t>
+      </w:r>
+      <w:r>
+        <w:rPr>
+          <w:rFonts w:ascii="Hack" w:hAnsi="Hack"/>
+          <w:b/>
+          <w:bCs/>
+          <w:color w:val="00B0F0"/>
+          <w:sz w:val="28"/>
+        </w:rPr>
+        <w:t>to 3</w:t>
+      </w:r>
+      <w:r>
+        <w:rPr>
+          <w:rFonts w:ascii="Hack" w:hAnsi="Hack"/>
+          <w:b/>
+          <w:bCs/>
+          <w:color w:val="00B0F0"/>
+          <w:sz w:val="28"/>
+        </w:rPr>
+        <w:t xml:space="preserve"> Class</w:t>
+      </w:r>
+      <w:r>
+        <w:rPr>
+          <w:rFonts w:ascii="Hack" w:hAnsi="Hack"/>
+          <w:b/>
+          <w:bCs/>
+          <w:color w:val="00B0F0"/>
+          <w:sz w:val="28"/>
+        </w:rPr>
+        <w:t xml:space="preserve"> Radio input </w:t>
+      </w:r>
+    </w:p>
+    <w:p>
+      <w:pPr>
+        <w:rPr>
+          <w:rFonts w:ascii="Hack" w:hAnsi="Hack"/>
+          <w:b/>
+          <w:bCs/>
+          <w:color w:val="000000" w:themeColor="text1"/>
+          <w:sz w:val="28"/>
+        </w:rPr>
+      </w:pPr>
+      <w:r>
+        <w:rPr>
+          <w:rFonts w:ascii="Hack" w:hAnsi="Hack"/>
+          <w:b/>
+          <w:bCs/>
+          <w:color w:val="000000" w:themeColor="text1"/>
+          <w:sz w:val="28"/>
+        </w:rPr>
+        <w:t xml:space="preserve">if select class </w:t>
+      </w:r>
+      <w:r>
+        <w:rPr>
+          <w:rFonts w:ascii="Hack" w:hAnsi="Hack"/>
+          <w:b/>
+          <w:bCs/>
+          <w:color w:val="FF0000"/>
+          <w:sz w:val="28"/>
+        </w:rPr>
+        <w:t>X</w:t>
+      </w:r>
+      <w:r>
+        <w:rPr>
+          <w:rFonts w:ascii="Hack" w:hAnsi="Hack"/>
+          <w:b/>
+          <w:bCs/>
+          <w:color w:val="FF0000"/>
+          <w:sz w:val="28"/>
+        </w:rPr>
+        <w:t xml:space="preserve"> </w:t>
+      </w:r>
+      <w:r>
+        <w:rPr>
+          <w:rFonts w:ascii="Hack" w:hAnsi="Hack"/>
+          <w:b/>
+          <w:bCs/>
+          <w:color w:val="000000" w:themeColor="text1"/>
+          <w:sz w:val="28"/>
+        </w:rPr>
+        <w:t>then loop will uncheck another class</w:t>
+      </w:r>
+    </w:p>
+    <w:p>
+      <w:pPr>
+        <w:rPr>
+          <w:rFonts w:ascii="Hack" w:hAnsi="Hack"/>
+          <w:b/>
+          <w:bCs/>
+          <w:color w:val="000000" w:themeColor="text1"/>
+          <w:sz w:val="28"/>
+        </w:rPr>
+      </w:pPr>
+      <w:r>
+        <w:rPr>
+          <w:rFonts w:ascii="Hack" w:hAnsi="Hack"/>
+          <w:b/>
+          <w:bCs/>
+          <w:color w:val="000000" w:themeColor="text1"/>
+          <w:sz w:val="28"/>
+        </w:rPr>
+        <w:t>except the selected class</w:t>
+      </w:r>
+    </w:p>
+    <w:p>
+      <w:pPr>
+        <w:rPr>
+          <w:rFonts w:ascii="Hack" w:hAnsi="Hack" w:hint="cs"/>
+          <w:b/>
+          <w:bCs/>
+          <w:color w:val="33CC33"/>
+          <w:sz w:val="28"/>
+        </w:rPr>
+      </w:pPr>
+      <w:r>
+        <w:rPr>
+          <w:rFonts w:ascii="Hack" w:hAnsi="Hack"/>
+          <w:b/>
+          <w:bCs/>
+          <w:color w:val="000000" w:themeColor="text1"/>
+          <w:sz w:val="28"/>
+        </w:rPr>
+        <w:t xml:space="preserve">and call function </w:t>
+      </w:r>
+      <w:proofErr w:type="spellStart"/>
+      <w:proofErr w:type="gramStart"/>
+      <w:r>
+        <w:rPr>
+          <w:rFonts w:ascii="Hack" w:hAnsi="Hack"/>
+          <w:b/>
+          <w:bCs/>
+          <w:color w:val="33CC33"/>
+          <w:sz w:val="28"/>
+        </w:rPr>
+        <w:t>changeSubNetworkClas</w:t>
+      </w:r>
+      <w:r>
+        <w:rPr>
+          <w:rFonts w:ascii="Hack" w:hAnsi="Hack"/>
+          <w:b/>
+          <w:bCs/>
+          <w:color w:val="33CC33"/>
+          <w:sz w:val="28"/>
+        </w:rPr>
+        <w:t>s</w:t>
+      </w:r>
+      <w:proofErr w:type="spellEnd"/>
+      <w:r>
+        <w:rPr>
+          <w:rFonts w:ascii="Hack" w:hAnsi="Hack" w:hint="cs"/>
+          <w:b/>
+          <w:bCs/>
+          <w:color w:val="33CC33"/>
+          <w:sz w:val="28"/>
+          <w:cs/>
+        </w:rPr>
+        <w:t>(</w:t>
+      </w:r>
+      <w:r>
+        <w:rPr>
+          <w:rFonts w:ascii="Hack" w:hAnsi="Hack"/>
+          <w:b/>
+          <w:bCs/>
+          <w:color w:val="33CC33"/>
+          <w:sz w:val="28"/>
+        </w:rPr>
+        <w:t xml:space="preserve"> </w:t>
+      </w:r>
+      <w:r>
+        <w:rPr>
+          <w:rFonts w:ascii="Hack" w:hAnsi="Hack"/>
+          <w:b/>
+          <w:bCs/>
+          <w:color w:val="FF0000"/>
+          <w:sz w:val="28"/>
+        </w:rPr>
+        <w:t>X</w:t>
+      </w:r>
+      <w:proofErr w:type="gramEnd"/>
+      <w:r>
+        <w:rPr>
+          <w:rFonts w:ascii="Hack" w:hAnsi="Hack"/>
+          <w:b/>
+          <w:bCs/>
+          <w:color w:val="33CC33"/>
+          <w:sz w:val="28"/>
+        </w:rPr>
+        <w:t xml:space="preserve"> </w:t>
+      </w:r>
+      <w:r>
+        <w:rPr>
+          <w:rFonts w:ascii="Hack" w:hAnsi="Hack" w:hint="cs"/>
+          <w:b/>
+          <w:bCs/>
+          <w:color w:val="33CC33"/>
+          <w:sz w:val="28"/>
+          <w:cs/>
+        </w:rPr>
+        <w:t>)</w:t>
+      </w:r>
+    </w:p>
+    <w:p>
+      <w:pPr>
+        <w:rPr>
+          <w:rFonts w:ascii="Hack" w:hAnsi="Hack"/>
+          <w:b/>
+          <w:bCs/>
+          <w:sz w:val="28"/>
+        </w:rPr>
+      </w:pPr>
+    </w:p>
+    <w:p>
+      <w:pPr>
+        <w:rPr>
+          <w:rFonts w:ascii="Hack" w:hAnsi="Hack"/>
+          <w:b/>
+          <w:bCs/>
+          <w:sz w:val="28"/>
+        </w:rPr>
+      </w:pPr>
+      <w:r>
+        <w:rPr>
+          <w:rFonts w:ascii="Hack" w:hAnsi="Hack" w:cs="Cordia New"/>
+          <w:b/>
+          <w:bCs/>
+          <w:sz w:val="28"/>
+          <w:cs/>
+        </w:rPr>
+        <w:lastRenderedPageBreak/>
+        <w:drawing>
+          <wp:inline distT="0" distB="0" distL="0" distR="0" wp14:anchorId="5605F46E" wp14:editId="3B735460">
+            <wp:extent cx="4689404" cy="7086600"/>
+            <wp:effectExtent l="0" t="0" r="0" b="0"/>
+            <wp:docPr id="6" name="รูปภาพ 6"/>
+            <wp:cNvGraphicFramePr>
+              <a:graphicFrameLocks xmlns:a="http://schemas.openxmlformats.org/drawingml/2006/main" noChangeAspect="1"/>
+            </wp:cNvGraphicFramePr>
+            <a:graphic xmlns:a="http://schemas.openxmlformats.org/drawingml/2006/main">
+              <a:graphicData uri="http://schemas.openxmlformats.org/drawingml/2006/picture">
+                <pic:pic xmlns:pic="http://schemas.openxmlformats.org/drawingml/2006/picture">
+                  <pic:nvPicPr>
+                    <pic:cNvPr id="1" name=""/>
+                    <pic:cNvPicPr/>
+                  </pic:nvPicPr>
+                  <pic:blipFill>
+                    <a:blip r:embed="rId9"/>
+                    <a:stretch>
+                      <a:fillRect/>
+                    </a:stretch>
+                  </pic:blipFill>
+                  <pic:spPr>
+                    <a:xfrm>
+                      <a:off x="0" y="0"/>
+                      <a:ext cx="4690238" cy="7087860"/>
+                    </a:xfrm>
+                    <a:prstGeom prst="rect">
+                      <a:avLst/>
+                    </a:prstGeom>
+                  </pic:spPr>
+                </pic:pic>
+              </a:graphicData>
+            </a:graphic>
+          </wp:inline>
+        </w:drawing>
+      </w:r>
+    </w:p>
+    <w:p>
+      <w:pPr>
+        <w:rPr>
           <w:rFonts w:ascii="Hack" w:hAnsi="Hack"/>
           <w:b/>
           <w:bCs/>
@@ -694,6 +723,7 @@
         <w:t xml:space="preserve">If </w:t>
       </w:r>
       <w:proofErr w:type="spellStart"/>
+      <w:proofErr w:type="gramStart"/>
       <w:r>
         <w:rPr>
           <w:rFonts w:ascii="Hack" w:hAnsi="Hack"/>
@@ -715,6 +745,7 @@
         </w:rPr>
         <w:t>[</w:t>
       </w:r>
+      <w:proofErr w:type="gramEnd"/>
       <w:r>
         <w:rPr>
           <w:rFonts w:ascii="Hack" w:hAnsi="Hack"/>
@@ -785,7 +816,7 @@
     <w:p>
       <w:pPr>
         <w:rPr>
-          <w:rFonts w:ascii="Hack" w:hAnsi="Hack"/>
+          <w:rFonts w:ascii="Hack" w:hAnsi="Hack" w:hint="cs"/>
           <w:b/>
           <w:bCs/>
           <w:sz w:val="28"/>
@@ -810,730 +841,6 @@
         </w:rPr>
         <w:t>X class data</w:t>
       </w:r>
-    </w:p>
-    <w:p>
-      <w:pPr>
-        <w:rPr>
-          <w:rFonts w:ascii="Hack" w:hAnsi="Hack"/>
-          <w:b/>
-          <w:bCs/>
-          <w:sz w:val="28"/>
-        </w:rPr>
-      </w:pPr>
-    </w:p>
-    <w:p>
-      <w:pPr>
-        <w:rPr>
-          <w:rFonts w:ascii="Hack" w:hAnsi="Hack"/>
-          <w:b/>
-          <w:bCs/>
-          <w:sz w:val="28"/>
-        </w:rPr>
-      </w:pPr>
-    </w:p>
-    <w:p>
-      <w:pPr>
-        <w:rPr>
-          <w:rFonts w:ascii="Hack" w:hAnsi="Hack"/>
-          <w:b/>
-          <w:bCs/>
-          <w:sz w:val="28"/>
-        </w:rPr>
-      </w:pPr>
-    </w:p>
-    <w:p>
-      <w:pPr>
-        <w:rPr>
-          <w:rFonts w:ascii="Hack" w:hAnsi="Hack"/>
-          <w:b/>
-          <w:bCs/>
-          <w:sz w:val="28"/>
-        </w:rPr>
-      </w:pPr>
-    </w:p>
-    <w:p>
-      <w:pPr>
-        <w:rPr>
-          <w:rFonts w:ascii="Hack" w:hAnsi="Hack"/>
-          <w:b/>
-          <w:bCs/>
-          <w:sz w:val="28"/>
-        </w:rPr>
-      </w:pPr>
-    </w:p>
-    <w:p>
-      <w:pPr>
-        <w:rPr>
-          <w:rFonts w:ascii="Hack" w:hAnsi="Hack"/>
-          <w:b/>
-          <w:bCs/>
-          <w:sz w:val="28"/>
-        </w:rPr>
-      </w:pPr>
-    </w:p>
-    <w:p>
-      <w:pPr>
-        <w:rPr>
-          <w:rFonts w:ascii="Hack" w:hAnsi="Hack"/>
-          <w:b/>
-          <w:bCs/>
-          <w:sz w:val="28"/>
-        </w:rPr>
-      </w:pPr>
-    </w:p>
-    <w:p>
-      <w:pPr>
-        <w:rPr>
-          <w:rFonts w:ascii="Hack" w:hAnsi="Hack"/>
-          <w:b/>
-          <w:bCs/>
-          <w:sz w:val="28"/>
-        </w:rPr>
-      </w:pPr>
-    </w:p>
-    <w:p>
-      <w:pPr>
-        <w:rPr>
-          <w:rFonts w:ascii="Hack" w:hAnsi="Hack"/>
-          <w:b/>
-          <w:bCs/>
-          <w:sz w:val="28"/>
-        </w:rPr>
-      </w:pPr>
-    </w:p>
-    <w:p>
-      <w:pPr>
-        <w:rPr>
-          <w:rFonts w:ascii="Hack" w:hAnsi="Hack"/>
-          <w:b/>
-          <w:bCs/>
-          <w:sz w:val="28"/>
-        </w:rPr>
-      </w:pPr>
-    </w:p>
-    <w:p>
-      <w:pPr>
-        <w:rPr>
-          <w:rFonts w:ascii="Hack" w:hAnsi="Hack"/>
-          <w:b/>
-          <w:bCs/>
-          <w:sz w:val="28"/>
-        </w:rPr>
-      </w:pPr>
-    </w:p>
-    <w:p>
-      <w:pPr>
-        <w:rPr>
-          <w:rFonts w:ascii="Hack" w:hAnsi="Hack"/>
-          <w:b/>
-          <w:bCs/>
-          <w:sz w:val="28"/>
-        </w:rPr>
-      </w:pPr>
-    </w:p>
-    <w:p>
-      <w:pPr>
-        <w:rPr>
-          <w:rFonts w:ascii="Hack" w:hAnsi="Hack"/>
-          <w:b/>
-          <w:bCs/>
-          <w:sz w:val="28"/>
-        </w:rPr>
-      </w:pPr>
-    </w:p>
-    <w:p>
-      <w:pPr>
-        <w:rPr>
-          <w:rFonts w:ascii="Hack" w:hAnsi="Hack"/>
-          <w:b/>
-          <w:bCs/>
-          <w:sz w:val="28"/>
-        </w:rPr>
-      </w:pPr>
-    </w:p>
-    <w:p>
-      <w:pPr>
-        <w:rPr>
-          <w:rFonts w:ascii="Hack" w:hAnsi="Hack"/>
-          <w:b/>
-          <w:bCs/>
-          <w:sz w:val="28"/>
-        </w:rPr>
-      </w:pPr>
-    </w:p>
-    <w:p>
-      <w:pPr>
-        <w:rPr>
-          <w:rFonts w:ascii="Hack" w:hAnsi="Hack"/>
-          <w:b/>
-          <w:bCs/>
-          <w:sz w:val="28"/>
-        </w:rPr>
-      </w:pPr>
-    </w:p>
-    <w:p>
-      <w:pPr>
-        <w:rPr>
-          <w:rFonts w:ascii="Hack" w:hAnsi="Hack"/>
-          <w:b/>
-          <w:bCs/>
-          <w:sz w:val="28"/>
-        </w:rPr>
-      </w:pPr>
-    </w:p>
-    <w:p>
-      <w:pPr>
-        <w:rPr>
-          <w:rFonts w:ascii="Hack" w:hAnsi="Hack"/>
-          <w:b/>
-          <w:bCs/>
-          <w:sz w:val="28"/>
-        </w:rPr>
-      </w:pPr>
-    </w:p>
-    <w:p>
-      <w:pPr>
-        <w:rPr>
-          <w:rFonts w:ascii="Hack" w:hAnsi="Hack"/>
-          <w:b/>
-          <w:bCs/>
-          <w:sz w:val="28"/>
-        </w:rPr>
-      </w:pPr>
-    </w:p>
-    <w:p>
-      <w:pPr>
-        <w:rPr>
-          <w:rFonts w:ascii="Hack" w:hAnsi="Hack"/>
-          <w:b/>
-          <w:bCs/>
-          <w:sz w:val="28"/>
-        </w:rPr>
-      </w:pPr>
-    </w:p>
-    <w:p>
-      <w:pPr>
-        <w:rPr>
-          <w:rFonts w:ascii="Hack" w:hAnsi="Hack"/>
-          <w:b/>
-          <w:bCs/>
-          <w:sz w:val="28"/>
-        </w:rPr>
-      </w:pPr>
-    </w:p>
-    <w:p>
-      <w:pPr>
-        <w:rPr>
-          <w:rFonts w:ascii="Hack" w:hAnsi="Hack"/>
-          <w:b/>
-          <w:bCs/>
-          <w:sz w:val="28"/>
-        </w:rPr>
-      </w:pPr>
-    </w:p>
-    <w:p>
-      <w:pPr>
-        <w:rPr>
-          <w:rFonts w:ascii="Hack" w:hAnsi="Hack"/>
-          <w:b/>
-          <w:bCs/>
-          <w:sz w:val="28"/>
-        </w:rPr>
-      </w:pPr>
-    </w:p>
-    <w:p>
-      <w:pPr>
-        <w:rPr>
-          <w:rFonts w:ascii="Hack" w:hAnsi="Hack"/>
-          <w:b/>
-          <w:bCs/>
-          <w:sz w:val="28"/>
-        </w:rPr>
-      </w:pPr>
-    </w:p>
-    <w:p>
-      <w:pPr>
-        <w:rPr>
-          <w:rFonts w:ascii="Hack" w:hAnsi="Hack"/>
-          <w:b/>
-          <w:bCs/>
-          <w:sz w:val="28"/>
-        </w:rPr>
-      </w:pPr>
-    </w:p>
-    <w:p>
-      <w:pPr>
-        <w:rPr>
-          <w:rFonts w:ascii="Hack" w:hAnsi="Hack"/>
-          <w:b/>
-          <w:bCs/>
-          <w:sz w:val="28"/>
-        </w:rPr>
-      </w:pPr>
-    </w:p>
-    <w:p>
-      <w:pPr>
-        <w:rPr>
-          <w:rFonts w:ascii="Hack" w:hAnsi="Hack"/>
-          <w:b/>
-          <w:bCs/>
-          <w:sz w:val="28"/>
-        </w:rPr>
-      </w:pPr>
-    </w:p>
-    <w:p>
-      <w:pPr>
-        <w:rPr>
-          <w:rFonts w:ascii="Hack" w:hAnsi="Hack"/>
-          <w:b/>
-          <w:bCs/>
-          <w:sz w:val="28"/>
-        </w:rPr>
-      </w:pPr>
-    </w:p>
-    <w:p>
-      <w:pPr>
-        <w:rPr>
-          <w:rFonts w:ascii="Hack" w:hAnsi="Hack"/>
-          <w:b/>
-          <w:bCs/>
-          <w:sz w:val="28"/>
-        </w:rPr>
-      </w:pPr>
-    </w:p>
-    <w:p>
-      <w:pPr>
-        <w:shd w:val="clear" w:color="auto" w:fill="000000" w:themeFill="text1"/>
-        <w:jc w:val="center"/>
-        <w:rPr>
-          <w:rFonts w:ascii="Hack" w:hAnsi="Hack"/>
-          <w:b/>
-          <w:bCs/>
-          <w:sz w:val="56"/>
-          <w:szCs w:val="56"/>
-        </w:rPr>
-      </w:pPr>
-      <w:r>
-        <w:rPr>
-          <w:rFonts w:ascii="Hack" w:hAnsi="Hack"/>
-          <w:b/>
-          <w:bCs/>
-          <w:sz w:val="56"/>
-          <w:szCs w:val="56"/>
-        </w:rPr>
-        <w:lastRenderedPageBreak/>
-        <w:t xml:space="preserve">Developer </w:t>
-      </w:r>
-    </w:p>
-    <w:p>
-      <w:pPr>
-        <w:rPr>
-          <w:rFonts w:ascii="Hack" w:hAnsi="Hack"/>
-          <w:b/>
-          <w:color w:val="2F5496" w:themeColor="accent1" w:themeShade="BF"/>
-          <w:sz w:val="36"/>
-          <w:szCs w:val="36"/>
-          <w14:shadow w14:blurRad="38100" w14:dist="19050" w14:dir="2700000" w14:sx="100000" w14:sy="100000" w14:kx="0" w14:ky="0" w14:algn="tl">
-            <w14:schemeClr w14:val="dk1">
-              <w14:alpha w14:val="60000"/>
-            </w14:schemeClr>
-          </w14:shadow>
-          <w14:textOutline w14:w="0" w14:cap="flat" w14:cmpd="sng" w14:algn="ctr">
-            <w14:noFill/>
-            <w14:prstDash w14:val="solid"/>
-            <w14:round/>
-          </w14:textOutline>
-        </w:rPr>
-      </w:pPr>
-    </w:p>
-    <w:p>
-      <w:pPr>
-        <w:rPr>
-          <w:rFonts w:ascii="Hack" w:hAnsi="Hack"/>
-          <w:b/>
-          <w:color w:val="2F5496" w:themeColor="accent1" w:themeShade="BF"/>
-          <w:sz w:val="36"/>
-          <w:szCs w:val="36"/>
-          <w14:shadow w14:blurRad="38100" w14:dist="19050" w14:dir="2700000" w14:sx="100000" w14:sy="100000" w14:kx="0" w14:ky="0" w14:algn="tl">
-            <w14:schemeClr w14:val="dk1">
-              <w14:alpha w14:val="60000"/>
-            </w14:schemeClr>
-          </w14:shadow>
-          <w14:textOutline w14:w="0" w14:cap="flat" w14:cmpd="sng" w14:algn="ctr">
-            <w14:noFill/>
-            <w14:prstDash w14:val="solid"/>
-            <w14:round/>
-          </w14:textOutline>
-        </w:rPr>
-      </w:pPr>
-    </w:p>
-    <w:p>
-      <w:pPr>
-        <w:rPr>
-          <w:rFonts w:ascii="Hack" w:hAnsi="Hack"/>
-          <w:b/>
-          <w:color w:val="2F5496" w:themeColor="accent1" w:themeShade="BF"/>
-          <w:sz w:val="36"/>
-          <w:szCs w:val="36"/>
-          <w14:shadow w14:blurRad="38100" w14:dist="19050" w14:dir="2700000" w14:sx="100000" w14:sy="100000" w14:kx="0" w14:ky="0" w14:algn="tl">
-            <w14:schemeClr w14:val="dk1">
-              <w14:alpha w14:val="60000"/>
-            </w14:schemeClr>
-          </w14:shadow>
-          <w14:textOutline w14:w="0" w14:cap="flat" w14:cmpd="sng" w14:algn="ctr">
-            <w14:noFill/>
-            <w14:prstDash w14:val="solid"/>
-            <w14:round/>
-          </w14:textOutline>
-        </w:rPr>
-      </w:pPr>
-    </w:p>
-    <w:p>
-      <w:pPr>
-        <w:rPr>
-          <w:rFonts w:ascii="Hack" w:hAnsi="Hack" w:hint="cs"/>
-          <w:b/>
-          <w:color w:val="2F5496" w:themeColor="accent1" w:themeShade="BF"/>
-          <w:sz w:val="36"/>
-          <w:szCs w:val="36"/>
-          <w14:shadow w14:blurRad="38100" w14:dist="19050" w14:dir="2700000" w14:sx="100000" w14:sy="100000" w14:kx="0" w14:ky="0" w14:algn="tl">
-            <w14:schemeClr w14:val="dk1">
-              <w14:alpha w14:val="60000"/>
-            </w14:schemeClr>
-          </w14:shadow>
-          <w14:textOutline w14:w="0" w14:cap="flat" w14:cmpd="sng" w14:algn="ctr">
-            <w14:noFill/>
-            <w14:prstDash w14:val="solid"/>
-            <w14:round/>
-          </w14:textOutline>
-        </w:rPr>
-      </w:pPr>
-      <w:r>
-        <w:rPr>
-          <w:rFonts w:ascii="Hack" w:hAnsi="Hack"/>
-          <w:b/>
-          <w:color w:val="2F5496" w:themeColor="accent1" w:themeShade="BF"/>
-          <w:sz w:val="36"/>
-          <w:szCs w:val="36"/>
-          <w14:shadow w14:blurRad="38100" w14:dist="19050" w14:dir="2700000" w14:sx="100000" w14:sy="100000" w14:kx="0" w14:ky="0" w14:algn="tl">
-            <w14:schemeClr w14:val="dk1">
-              <w14:alpha w14:val="60000"/>
-            </w14:schemeClr>
-          </w14:shadow>
-          <w14:textOutline w14:w="0" w14:cap="flat" w14:cmpd="sng" w14:algn="ctr">
-            <w14:noFill/>
-            <w14:prstDash w14:val="solid"/>
-            <w14:round/>
-          </w14:textOutline>
-        </w:rPr>
-        <w:t>HTML, CSS</w:t>
-      </w:r>
-      <w:r>
-        <w:rPr>
-          <w:rFonts w:ascii="Hack" w:hAnsi="Hack" w:hint="cs"/>
-          <w:b/>
-          <w:color w:val="2F5496" w:themeColor="accent1" w:themeShade="BF"/>
-          <w:sz w:val="36"/>
-          <w:szCs w:val="36"/>
-          <w:cs/>
-          <w14:shadow w14:blurRad="38100" w14:dist="19050" w14:dir="2700000" w14:sx="100000" w14:sy="100000" w14:kx="0" w14:ky="0" w14:algn="tl">
-            <w14:schemeClr w14:val="dk1">
-              <w14:alpha w14:val="60000"/>
-            </w14:schemeClr>
-          </w14:shadow>
-          <w14:textOutline w14:w="0" w14:cap="flat" w14:cmpd="sng" w14:algn="ctr">
-            <w14:noFill/>
-            <w14:prstDash w14:val="solid"/>
-            <w14:round/>
-          </w14:textOutline>
-        </w:rPr>
-        <w:t xml:space="preserve">  </w:t>
-      </w:r>
-    </w:p>
-    <w:p>
-      <w:pPr>
-        <w:pStyle w:val="a3"/>
-        <w:numPr>
-          <w:ilvl w:val="0"/>
-          <w:numId w:val="2"/>
-        </w:numPr>
-        <w:rPr>
-          <w:rFonts w:ascii="Hack" w:hAnsi="Hack"/>
-          <w:b/>
-          <w:bCs/>
-          <w:sz w:val="28"/>
-        </w:rPr>
-      </w:pPr>
-      <w:r>
-        <w:rPr>
-          <w:rFonts w:ascii="Hack" w:hAnsi="Hack"/>
-          <w:b/>
-          <w:bCs/>
-          <w:sz w:val="28"/>
-        </w:rPr>
-        <w:t>Jakkrit Chaopron 62160246</w:t>
-      </w:r>
-    </w:p>
-    <w:p>
-      <w:pPr>
-        <w:pStyle w:val="a3"/>
-        <w:numPr>
-          <w:ilvl w:val="0"/>
-          <w:numId w:val="2"/>
-        </w:numPr>
-        <w:rPr>
-          <w:rFonts w:ascii="Hack" w:hAnsi="Hack"/>
-          <w:b/>
-          <w:bCs/>
-          <w:sz w:val="36"/>
-          <w:szCs w:val="36"/>
-        </w:rPr>
-      </w:pPr>
-      <w:proofErr w:type="spellStart"/>
-      <w:r>
-        <w:rPr>
-          <w:rFonts w:ascii="Hack" w:hAnsi="Hack"/>
-          <w:b/>
-          <w:bCs/>
-          <w:sz w:val="28"/>
-        </w:rPr>
-        <w:t>Saksit</w:t>
-      </w:r>
-      <w:proofErr w:type="spellEnd"/>
-      <w:r>
-        <w:rPr>
-          <w:rFonts w:ascii="Hack" w:hAnsi="Hack"/>
-          <w:b/>
-          <w:bCs/>
-          <w:sz w:val="28"/>
-        </w:rPr>
-        <w:t xml:space="preserve"> </w:t>
-      </w:r>
-      <w:proofErr w:type="spellStart"/>
-      <w:r>
-        <w:rPr>
-          <w:rFonts w:ascii="Hack" w:hAnsi="Hack"/>
-          <w:b/>
-          <w:bCs/>
-          <w:sz w:val="28"/>
-        </w:rPr>
-        <w:t>Wangwong</w:t>
-      </w:r>
-      <w:proofErr w:type="spellEnd"/>
-      <w:r>
-        <w:rPr>
-          <w:rFonts w:ascii="Hack" w:hAnsi="Hack"/>
-          <w:b/>
-          <w:bCs/>
-          <w:sz w:val="28"/>
-        </w:rPr>
-        <w:t xml:space="preserve"> 62160144</w:t>
-      </w:r>
-      <w:r>
-        <w:rPr>
-          <w:rFonts w:ascii="Hack" w:hAnsi="Hack"/>
-          <w:b/>
-          <w:bCs/>
-          <w:sz w:val="36"/>
-          <w:szCs w:val="36"/>
-        </w:rPr>
-        <w:br/>
-      </w:r>
-      <w:r>
-        <w:rPr>
-          <w:rFonts w:ascii="Hack" w:hAnsi="Hack"/>
-          <w:b/>
-          <w:bCs/>
-          <w:sz w:val="36"/>
-          <w:szCs w:val="36"/>
-        </w:rPr>
-        <w:tab/>
-      </w:r>
-    </w:p>
-    <w:p>
-      <w:pPr>
-        <w:rPr>
-          <w:rFonts w:ascii="Hack" w:hAnsi="Hack"/>
-          <w:b/>
-          <w:color w:val="FFFF00"/>
-          <w:sz w:val="36"/>
-          <w:szCs w:val="36"/>
-          <w14:shadow w14:blurRad="38100" w14:dist="19050" w14:dir="2700000" w14:sx="100000" w14:sy="100000" w14:kx="0" w14:ky="0" w14:algn="tl">
-            <w14:schemeClr w14:val="dk1">
-              <w14:alpha w14:val="60000"/>
-            </w14:schemeClr>
-          </w14:shadow>
-          <w14:textOutline w14:w="0" w14:cap="flat" w14:cmpd="sng" w14:algn="ctr">
-            <w14:noFill/>
-            <w14:prstDash w14:val="solid"/>
-            <w14:round/>
-          </w14:textOutline>
-        </w:rPr>
-      </w:pPr>
-      <w:r>
-        <w:rPr>
-          <w:rFonts w:ascii="Hack" w:hAnsi="Hack"/>
-          <w:b/>
-          <w:color w:val="FFFF00"/>
-          <w:sz w:val="36"/>
-          <w:szCs w:val="36"/>
-          <w14:shadow w14:blurRad="38100" w14:dist="19050" w14:dir="2700000" w14:sx="100000" w14:sy="100000" w14:kx="0" w14:ky="0" w14:algn="tl">
-            <w14:schemeClr w14:val="dk1">
-              <w14:alpha w14:val="60000"/>
-            </w14:schemeClr>
-          </w14:shadow>
-          <w14:textOutline w14:w="0" w14:cap="flat" w14:cmpd="sng" w14:algn="ctr">
-            <w14:noFill/>
-            <w14:prstDash w14:val="solid"/>
-            <w14:round/>
-          </w14:textOutline>
-        </w:rPr>
-        <w:t>Java Script</w:t>
-      </w:r>
-    </w:p>
-    <w:p>
-      <w:pPr>
-        <w:pStyle w:val="a3"/>
-        <w:numPr>
-          <w:ilvl w:val="0"/>
-          <w:numId w:val="1"/>
-        </w:numPr>
-        <w:rPr>
-          <w:rFonts w:ascii="Hack" w:hAnsi="Hack"/>
-          <w:b/>
-          <w:bCs/>
-          <w:sz w:val="28"/>
-        </w:rPr>
-      </w:pPr>
-      <w:r>
-        <w:rPr>
-          <w:rFonts w:ascii="Hack" w:hAnsi="Hack"/>
-          <w:b/>
-          <w:bCs/>
-          <w:sz w:val="28"/>
-        </w:rPr>
-        <w:t>Jakkrit Chaopron 62160246</w:t>
-      </w:r>
-    </w:p>
-    <w:p>
-      <w:pPr>
-        <w:pStyle w:val="a3"/>
-        <w:numPr>
-          <w:ilvl w:val="0"/>
-          <w:numId w:val="1"/>
-        </w:numPr>
-        <w:rPr>
-          <w:rFonts w:ascii="Hack" w:hAnsi="Hack"/>
-          <w:b/>
-          <w:bCs/>
-          <w:sz w:val="28"/>
-        </w:rPr>
-      </w:pPr>
-      <w:proofErr w:type="spellStart"/>
-      <w:r>
-        <w:rPr>
-          <w:rFonts w:ascii="Hack" w:hAnsi="Hack"/>
-          <w:b/>
-          <w:bCs/>
-          <w:sz w:val="28"/>
-        </w:rPr>
-        <w:t>Virapat</w:t>
-      </w:r>
-      <w:proofErr w:type="spellEnd"/>
-      <w:r>
-        <w:rPr>
-          <w:rFonts w:ascii="Hack" w:hAnsi="Hack"/>
-          <w:b/>
-          <w:bCs/>
-          <w:sz w:val="28"/>
-        </w:rPr>
-        <w:t xml:space="preserve"> </w:t>
-      </w:r>
-      <w:proofErr w:type="spellStart"/>
-      <w:r>
-        <w:rPr>
-          <w:rFonts w:ascii="Hack" w:hAnsi="Hack"/>
-          <w:b/>
-          <w:bCs/>
-          <w:sz w:val="28"/>
-        </w:rPr>
-        <w:t>Puangmalai</w:t>
-      </w:r>
-      <w:proofErr w:type="spellEnd"/>
-      <w:r>
-        <w:rPr>
-          <w:rFonts w:ascii="Hack" w:hAnsi="Hack"/>
-          <w:b/>
-          <w:bCs/>
-          <w:sz w:val="28"/>
-        </w:rPr>
-        <w:t xml:space="preserve"> 62160345</w:t>
-      </w:r>
-    </w:p>
-    <w:p>
-      <w:pPr>
-        <w:pStyle w:val="a3"/>
-        <w:numPr>
-          <w:ilvl w:val="0"/>
-          <w:numId w:val="1"/>
-        </w:numPr>
-        <w:rPr>
-          <w:rFonts w:ascii="Hack" w:hAnsi="Hack"/>
-          <w:b/>
-          <w:bCs/>
-          <w:sz w:val="28"/>
-        </w:rPr>
-      </w:pPr>
-      <w:proofErr w:type="spellStart"/>
-      <w:r>
-        <w:rPr>
-          <w:rFonts w:ascii="Hack" w:hAnsi="Hack"/>
-          <w:b/>
-          <w:bCs/>
-          <w:sz w:val="28"/>
-        </w:rPr>
-        <w:t>Saksarak</w:t>
-      </w:r>
-      <w:proofErr w:type="spellEnd"/>
-      <w:r>
-        <w:rPr>
-          <w:rFonts w:ascii="Hack" w:hAnsi="Hack"/>
-          <w:b/>
-          <w:bCs/>
-          <w:sz w:val="28"/>
-        </w:rPr>
-        <w:t xml:space="preserve"> </w:t>
-      </w:r>
-      <w:proofErr w:type="spellStart"/>
-      <w:r>
-        <w:rPr>
-          <w:rFonts w:ascii="Hack" w:hAnsi="Hack"/>
-          <w:b/>
-          <w:bCs/>
-          <w:sz w:val="28"/>
-        </w:rPr>
-        <w:t>Kongtia</w:t>
-      </w:r>
-      <w:proofErr w:type="spellEnd"/>
-      <w:r>
-        <w:rPr>
-          <w:rFonts w:ascii="Hack" w:hAnsi="Hack"/>
-          <w:b/>
-          <w:bCs/>
-          <w:sz w:val="28"/>
-        </w:rPr>
-        <w:t xml:space="preserve"> 62160144</w:t>
-      </w:r>
-    </w:p>
-    <w:p>
-      <w:pPr>
-        <w:rPr>
-          <w:rFonts w:ascii="Hack" w:hAnsi="Hack"/>
-          <w:b/>
-          <w:bCs/>
-          <w:sz w:val="28"/>
-        </w:rPr>
-      </w:pPr>
     </w:p>
     <w:sectPr>
       <w:pgSz w:w="12240" w:h="15840"/>
@@ -2630,4 +1937,16 @@
     </a:ext>
   </a:extLst>
 </a:theme>
+</file>
+
+<file path=customXml/item1.xml><?xml version="1.0" encoding="utf-8"?>
+<b:Sources xmlns:b="http://schemas.openxmlformats.org/officeDocument/2006/bibliography" xmlns="http://schemas.openxmlformats.org/officeDocument/2006/bibliography" SelectedStyle="\APASixthEditionOfficeOnline.xsl" StyleName="APA" Version="6"/>
+</file>
+
+<file path=customXml/itemProps1.xml><?xml version="1.0" encoding="utf-8"?>
+<ds:datastoreItem xmlns:ds="http://schemas.openxmlformats.org/officeDocument/2006/customXml" ds:itemID="{6985CB76-4813-4DEC-B0F7-CBFFC7AE9DC2}">
+  <ds:schemaRefs>
+    <ds:schemaRef ds:uri="http://schemas.openxmlformats.org/officeDocument/2006/bibliography"/>
+  </ds:schemaRefs>
+</ds:datastoreItem>
 </file>
</xml_diff>